<commit_message>
Export DataPower Orquestador con firma digital
</commit_message>
<xml_diff>
--- a/Documentación/Alternativas a los servicios Web basados en SOAP.docx
+++ b/Documentación/Alternativas a los servicios Web basados en SOAP.docx
@@ -106,25 +106,7 @@
           <w:b/>
           <w:bCs/>
         </w:rPr>
-        <w:t xml:space="preserve">Alternativas a los servicios </w:t>
-      </w:r>
-      <w:r>
-        <w:rPr>
-          <w:rStyle w:val="tlid-translation"/>
-          <w:rFonts w:ascii="Arial" w:hAnsi="Arial" w:cs="Arial"/>
-          <w:b/>
-          <w:bCs/>
-        </w:rPr>
-        <w:t>W</w:t>
-      </w:r>
-      <w:r>
-        <w:rPr>
-          <w:rStyle w:val="tlid-translation"/>
-          <w:rFonts w:ascii="Arial" w:hAnsi="Arial" w:cs="Arial"/>
-          <w:b/>
-          <w:bCs/>
-        </w:rPr>
-        <w:t>eb basados en SOAP</w:t>
+        <w:t>Alternativas a los servicios Web basados en SOAP</w:t>
       </w:r>
     </w:p>
     <w:p>
@@ -200,14 +182,7 @@
           <w:rStyle w:val="tlid-translation"/>
           <w:rFonts w:ascii="Arial" w:hAnsi="Arial" w:cs="Arial"/>
         </w:rPr>
-        <w:t xml:space="preserve">Comunicación </w:t>
-      </w:r>
-      <w:r>
-        <w:rPr>
-          <w:rStyle w:val="tlid-translation"/>
-          <w:rFonts w:ascii="Arial" w:hAnsi="Arial" w:cs="Arial"/>
-        </w:rPr>
-        <w:t>entre diferentes partes de un motor de procesos de negocios y soluciones de gestión de procesos de negocios (BPM)</w:t>
+        <w:t>Comunicación entre diferentes partes de un motor de procesos de negocios y soluciones de gestión de procesos de negocios (BPM)</w:t>
       </w:r>
       <w:r>
         <w:rPr>
@@ -609,36 +584,8 @@
           <w:b/>
           <w:bCs/>
         </w:rPr>
-        <w:t xml:space="preserve">Web SOA </w:t>
-      </w:r>
-      <w:proofErr w:type="spellStart"/>
-      <w:r>
-        <w:rPr>
-          <w:rFonts w:ascii="Arial" w:hAnsi="Arial" w:cs="Arial"/>
-          <w:b/>
-          <w:bCs/>
-        </w:rPr>
-        <w:t>protocols</w:t>
-      </w:r>
-      <w:proofErr w:type="spellEnd"/>
-      <w:r>
-        <w:rPr>
-          <w:rFonts w:ascii="Arial" w:hAnsi="Arial" w:cs="Arial"/>
-          <w:b/>
-          <w:bCs/>
-        </w:rPr>
-        <w:t xml:space="preserve"> and </w:t>
-      </w:r>
-      <w:proofErr w:type="spellStart"/>
-      <w:r>
-        <w:rPr>
-          <w:rFonts w:ascii="Arial" w:hAnsi="Arial" w:cs="Arial"/>
-          <w:b/>
-          <w:bCs/>
-        </w:rPr>
-        <w:t>standards</w:t>
-      </w:r>
-      <w:proofErr w:type="spellEnd"/>
+        <w:t>Web SOA protocols and standards</w:t>
+      </w:r>
     </w:p>
     <w:p>
       <w:pPr>
@@ -678,35 +625,15 @@
         <w:jc w:val="both"/>
         <w:rPr>
           <w:rFonts w:ascii="Arial" w:hAnsi="Arial" w:cs="Arial"/>
-        </w:rPr>
-      </w:pPr>
-      <w:proofErr w:type="spellStart"/>
-      <w:r>
-        <w:rPr>
-          <w:rFonts w:ascii="Arial" w:hAnsi="Arial" w:cs="Arial"/>
-        </w:rPr>
-        <w:t>Hypertext</w:t>
-      </w:r>
-      <w:proofErr w:type="spellEnd"/>
-      <w:r>
-        <w:rPr>
-          <w:rFonts w:ascii="Arial" w:hAnsi="Arial" w:cs="Arial"/>
-        </w:rPr>
-        <w:t xml:space="preserve"> Transfer </w:t>
-      </w:r>
-      <w:proofErr w:type="spellStart"/>
-      <w:r>
-        <w:rPr>
-          <w:rFonts w:ascii="Arial" w:hAnsi="Arial" w:cs="Arial"/>
-        </w:rPr>
-        <w:t>Protocol</w:t>
-      </w:r>
-      <w:proofErr w:type="spellEnd"/>
-      <w:r>
-        <w:rPr>
-          <w:rFonts w:ascii="Arial" w:hAnsi="Arial" w:cs="Arial"/>
-        </w:rPr>
-        <w:t xml:space="preserve"> (HTTP, HTTPS)</w:t>
+          <w:lang w:val="en-US"/>
+        </w:rPr>
+      </w:pPr>
+      <w:r>
+        <w:rPr>
+          <w:rFonts w:ascii="Arial" w:hAnsi="Arial" w:cs="Arial"/>
+          <w:lang w:val="en-US"/>
+        </w:rPr>
+        <w:t>Hypertext Transfer Protocol (HTTP, HTTPS)</w:t>
       </w:r>
     </w:p>
     <w:p>
@@ -722,33 +649,11 @@
           <w:rFonts w:ascii="Arial" w:hAnsi="Arial" w:cs="Arial"/>
         </w:rPr>
       </w:pPr>
-      <w:proofErr w:type="spellStart"/>
-      <w:r>
-        <w:rPr>
-          <w:rFonts w:ascii="Arial" w:hAnsi="Arial" w:cs="Arial"/>
-        </w:rPr>
-        <w:t>Representational</w:t>
-      </w:r>
-      <w:proofErr w:type="spellEnd"/>
-      <w:r>
-        <w:rPr>
-          <w:rFonts w:ascii="Arial" w:hAnsi="Arial" w:cs="Arial"/>
-        </w:rPr>
-        <w:t xml:space="preserve"> </w:t>
-      </w:r>
-      <w:proofErr w:type="spellStart"/>
-      <w:r>
-        <w:rPr>
-          <w:rFonts w:ascii="Arial" w:hAnsi="Arial" w:cs="Arial"/>
-        </w:rPr>
-        <w:t>State</w:t>
-      </w:r>
-      <w:proofErr w:type="spellEnd"/>
-      <w:r>
-        <w:rPr>
-          <w:rFonts w:ascii="Arial" w:hAnsi="Arial" w:cs="Arial"/>
-        </w:rPr>
-        <w:t xml:space="preserve"> Transfer (REST)</w:t>
+      <w:r>
+        <w:rPr>
+          <w:rFonts w:ascii="Arial" w:hAnsi="Arial" w:cs="Arial"/>
+        </w:rPr>
+        <w:t>Representational State Transfer (REST)</w:t>
       </w:r>
     </w:p>
     <w:p>
@@ -783,15 +688,7 @@
           <w:rStyle w:val="tlid-translation"/>
           <w:rFonts w:ascii="Arial" w:hAnsi="Arial" w:cs="Arial"/>
         </w:rPr>
-        <w:t xml:space="preserve">Estándares y técnicas de formato de </w:t>
-      </w:r>
-      <w:proofErr w:type="gramStart"/>
-      <w:r>
-        <w:rPr>
-          <w:rStyle w:val="tlid-translation"/>
-          <w:rFonts w:ascii="Arial" w:hAnsi="Arial" w:cs="Arial"/>
-        </w:rPr>
-        <w:t>datos</w:t>
+        <w:t>Estándares y técnicas de formato de datos</w:t>
       </w:r>
       <w:r>
         <w:rPr>
@@ -805,7 +702,6 @@
         </w:rPr>
         <w:t>:</w:t>
       </w:r>
-      <w:proofErr w:type="gramEnd"/>
     </w:p>
     <w:p>
       <w:pPr>
@@ -818,83 +714,15 @@
         <w:jc w:val="both"/>
         <w:rPr>
           <w:rFonts w:ascii="Arial" w:hAnsi="Arial" w:cs="Arial"/>
-        </w:rPr>
-      </w:pPr>
-      <w:r>
-        <w:rPr>
-          <w:rFonts w:ascii="Arial" w:hAnsi="Arial" w:cs="Arial"/>
-        </w:rPr>
-        <w:t xml:space="preserve">Extensible </w:t>
-      </w:r>
-      <w:proofErr w:type="spellStart"/>
-      <w:r>
-        <w:rPr>
-          <w:rFonts w:ascii="Arial" w:hAnsi="Arial" w:cs="Arial"/>
-        </w:rPr>
-        <w:t>Markup</w:t>
-      </w:r>
-      <w:proofErr w:type="spellEnd"/>
-      <w:r>
-        <w:rPr>
-          <w:rFonts w:ascii="Arial" w:hAnsi="Arial" w:cs="Arial"/>
-        </w:rPr>
-        <w:t xml:space="preserve"> </w:t>
-      </w:r>
-      <w:proofErr w:type="spellStart"/>
-      <w:r>
-        <w:rPr>
-          <w:rFonts w:ascii="Arial" w:hAnsi="Arial" w:cs="Arial"/>
-        </w:rPr>
-        <w:t>Language</w:t>
-      </w:r>
-      <w:proofErr w:type="spellEnd"/>
-      <w:r>
-        <w:rPr>
-          <w:rFonts w:ascii="Arial" w:hAnsi="Arial" w:cs="Arial"/>
-        </w:rPr>
-        <w:t xml:space="preserve"> (XML)–</w:t>
-      </w:r>
-      <w:proofErr w:type="spellStart"/>
-      <w:r>
-        <w:rPr>
-          <w:rFonts w:ascii="Arial" w:hAnsi="Arial" w:cs="Arial"/>
-        </w:rPr>
-        <w:t>Plain</w:t>
-      </w:r>
-      <w:proofErr w:type="spellEnd"/>
-      <w:r>
-        <w:rPr>
-          <w:rFonts w:ascii="Arial" w:hAnsi="Arial" w:cs="Arial"/>
-        </w:rPr>
-        <w:t xml:space="preserve"> </w:t>
-      </w:r>
-      <w:proofErr w:type="spellStart"/>
-      <w:r>
-        <w:rPr>
-          <w:rFonts w:ascii="Arial" w:hAnsi="Arial" w:cs="Arial"/>
-        </w:rPr>
-        <w:t>old</w:t>
-      </w:r>
-      <w:proofErr w:type="spellEnd"/>
-      <w:r>
-        <w:rPr>
-          <w:rFonts w:ascii="Arial" w:hAnsi="Arial" w:cs="Arial"/>
-        </w:rPr>
-        <w:t xml:space="preserve"> XML </w:t>
-      </w:r>
-      <w:proofErr w:type="spellStart"/>
-      <w:r>
-        <w:rPr>
-          <w:rFonts w:ascii="Arial" w:hAnsi="Arial" w:cs="Arial"/>
-        </w:rPr>
-        <w:t>over</w:t>
-      </w:r>
-      <w:proofErr w:type="spellEnd"/>
-      <w:r>
-        <w:rPr>
-          <w:rFonts w:ascii="Arial" w:hAnsi="Arial" w:cs="Arial"/>
-        </w:rPr>
-        <w:t xml:space="preserve"> HTTP (POX/HTTP)</w:t>
+          <w:lang w:val="en-US"/>
+        </w:rPr>
+      </w:pPr>
+      <w:r>
+        <w:rPr>
+          <w:rFonts w:ascii="Arial" w:hAnsi="Arial" w:cs="Arial"/>
+          <w:lang w:val="en-US"/>
+        </w:rPr>
+        <w:t>Extensible Markup Language (XML)–Plain old XML over HTTP (POX/HTTP)</w:t>
       </w:r>
     </w:p>
     <w:p>
@@ -914,35 +742,7 @@
         <w:rPr>
           <w:rFonts w:ascii="Arial" w:hAnsi="Arial" w:cs="Arial"/>
         </w:rPr>
-        <w:t xml:space="preserve">JavaScript </w:t>
-      </w:r>
-      <w:proofErr w:type="spellStart"/>
-      <w:r>
-        <w:rPr>
-          <w:rFonts w:ascii="Arial" w:hAnsi="Arial" w:cs="Arial"/>
-        </w:rPr>
-        <w:t>Object</w:t>
-      </w:r>
-      <w:proofErr w:type="spellEnd"/>
-      <w:r>
-        <w:rPr>
-          <w:rFonts w:ascii="Arial" w:hAnsi="Arial" w:cs="Arial"/>
-        </w:rPr>
-        <w:t xml:space="preserve"> </w:t>
-      </w:r>
-      <w:proofErr w:type="spellStart"/>
-      <w:r>
-        <w:rPr>
-          <w:rFonts w:ascii="Arial" w:hAnsi="Arial" w:cs="Arial"/>
-        </w:rPr>
-        <w:t>Notation</w:t>
-      </w:r>
-      <w:proofErr w:type="spellEnd"/>
-      <w:r>
-        <w:rPr>
-          <w:rFonts w:ascii="Arial" w:hAnsi="Arial" w:cs="Arial"/>
-        </w:rPr>
-        <w:t xml:space="preserve"> (JSON)</w:t>
+        <w:t>JavaScript Object Notation (JSON)</w:t>
       </w:r>
     </w:p>
     <w:p>
@@ -978,14 +778,12 @@
           <w:rFonts w:ascii="Arial" w:hAnsi="Arial" w:cs="Arial"/>
         </w:rPr>
       </w:pPr>
-      <w:proofErr w:type="spellStart"/>
       <w:r>
         <w:rPr>
           <w:rFonts w:ascii="Arial" w:hAnsi="Arial" w:cs="Arial"/>
         </w:rPr>
         <w:t>Bayeux</w:t>
       </w:r>
-      <w:proofErr w:type="spellEnd"/>
     </w:p>
     <w:p>
       <w:pPr>
@@ -1000,33 +798,11 @@
           <w:rFonts w:ascii="Arial" w:hAnsi="Arial" w:cs="Arial"/>
         </w:rPr>
       </w:pPr>
-      <w:proofErr w:type="spellStart"/>
-      <w:r>
-        <w:rPr>
-          <w:rFonts w:ascii="Arial" w:hAnsi="Arial" w:cs="Arial"/>
-        </w:rPr>
-        <w:t>Really</w:t>
-      </w:r>
-      <w:proofErr w:type="spellEnd"/>
-      <w:r>
-        <w:rPr>
-          <w:rFonts w:ascii="Arial" w:hAnsi="Arial" w:cs="Arial"/>
-        </w:rPr>
-        <w:t xml:space="preserve"> Simple </w:t>
-      </w:r>
-      <w:proofErr w:type="spellStart"/>
-      <w:r>
-        <w:rPr>
-          <w:rFonts w:ascii="Arial" w:hAnsi="Arial" w:cs="Arial"/>
-        </w:rPr>
-        <w:t>Syndication</w:t>
-      </w:r>
-      <w:proofErr w:type="spellEnd"/>
-      <w:r>
-        <w:rPr>
-          <w:rFonts w:ascii="Arial" w:hAnsi="Arial" w:cs="Arial"/>
-        </w:rPr>
-        <w:t xml:space="preserve"> (RSS)</w:t>
+      <w:r>
+        <w:rPr>
+          <w:rFonts w:ascii="Arial" w:hAnsi="Arial" w:cs="Arial"/>
+        </w:rPr>
+        <w:t>Really Simple Syndication (RSS)</w:t>
       </w:r>
     </w:p>
     <w:p>
@@ -1042,14 +818,12 @@
           <w:rFonts w:ascii="Arial" w:hAnsi="Arial" w:cs="Arial"/>
         </w:rPr>
       </w:pPr>
-      <w:proofErr w:type="spellStart"/>
       <w:r>
         <w:rPr>
           <w:rFonts w:ascii="Arial" w:hAnsi="Arial" w:cs="Arial"/>
         </w:rPr>
         <w:t>Atom</w:t>
       </w:r>
-      <w:proofErr w:type="spellEnd"/>
     </w:p>
     <w:p>
       <w:pPr>
@@ -1189,21 +963,7 @@
           <w:rStyle w:val="tlid-translation"/>
           <w:rFonts w:ascii="Arial" w:hAnsi="Arial" w:cs="Arial"/>
         </w:rPr>
-        <w:t>La transferencia de estado representacional (REST) es un</w:t>
-      </w:r>
-      <w:r>
-        <w:rPr>
-          <w:rStyle w:val="tlid-translation"/>
-          <w:rFonts w:ascii="Arial" w:hAnsi="Arial" w:cs="Arial"/>
-        </w:rPr>
-        <w:t>a arquitectura</w:t>
-      </w:r>
-      <w:r>
-        <w:rPr>
-          <w:rStyle w:val="tlid-translation"/>
-          <w:rFonts w:ascii="Arial" w:hAnsi="Arial" w:cs="Arial"/>
-        </w:rPr>
-        <w:t xml:space="preserve"> para acceder a los recursos a través de una red: </w:t>
+        <w:t xml:space="preserve">La transferencia de estado representacional (REST) es una arquitectura para acceder a los recursos a través de una red: </w:t>
       </w:r>
     </w:p>
     <w:p>
@@ -1225,14 +985,7 @@
           <w:rStyle w:val="tlid-translation"/>
           <w:rFonts w:ascii="Arial" w:hAnsi="Arial" w:cs="Arial"/>
         </w:rPr>
-        <w:t>El estado y las funciones de la aplicación se dividen en recursos</w:t>
-      </w:r>
-      <w:r>
-        <w:rPr>
-          <w:rStyle w:val="tlid-translation"/>
-          <w:rFonts w:ascii="Arial" w:hAnsi="Arial" w:cs="Arial"/>
-        </w:rPr>
-        <w:t>.</w:t>
+        <w:t>El estado y las funciones de la aplicación se dividen en recursos.</w:t>
       </w:r>
     </w:p>
     <w:p>
@@ -1254,14 +1007,7 @@
           <w:rStyle w:val="tlid-translation"/>
           <w:rFonts w:ascii="Arial" w:hAnsi="Arial" w:cs="Arial"/>
         </w:rPr>
-        <w:t>Cada recurso es direccionable de manera única con sintaxis universal</w:t>
-      </w:r>
-      <w:r>
-        <w:rPr>
-          <w:rStyle w:val="tlid-translation"/>
-          <w:rFonts w:ascii="Arial" w:hAnsi="Arial" w:cs="Arial"/>
-        </w:rPr>
-        <w:t>.</w:t>
+        <w:t>Cada recurso es direccionable de manera única con sintaxis universal.</w:t>
       </w:r>
     </w:p>
     <w:p>
@@ -1283,14 +1029,7 @@
           <w:rStyle w:val="tlid-translation"/>
           <w:rFonts w:ascii="Arial" w:hAnsi="Arial" w:cs="Arial"/>
         </w:rPr>
-        <w:t>Todos los recursos son accesibles con una interfaz uniforme y genérica</w:t>
-      </w:r>
-      <w:r>
-        <w:rPr>
-          <w:rStyle w:val="tlid-translation"/>
-          <w:rFonts w:ascii="Arial" w:hAnsi="Arial" w:cs="Arial"/>
-        </w:rPr>
-        <w:t>.</w:t>
+        <w:t>Todos los recursos son accesibles con una interfaz uniforme y genérica.</w:t>
       </w:r>
     </w:p>
     <w:p>
@@ -1334,14 +1073,7 @@
           <w:rStyle w:val="tlid-translation"/>
           <w:rFonts w:ascii="Arial" w:hAnsi="Arial" w:cs="Arial"/>
         </w:rPr>
-        <w:t>Las arquitecturas REST no pueden confiar en el contexto almacenado en el servidor</w:t>
-      </w:r>
-      <w:r>
-        <w:rPr>
-          <w:rStyle w:val="tlid-translation"/>
-          <w:rFonts w:ascii="Arial" w:hAnsi="Arial" w:cs="Arial"/>
-        </w:rPr>
-        <w:t>.</w:t>
+        <w:t>Las arquitecturas REST no pueden confiar en el contexto almacenado en el servidor.</w:t>
       </w:r>
     </w:p>
     <w:p>
@@ -1374,16 +1106,7 @@
           <w:b/>
           <w:bCs/>
         </w:rPr>
-        <w:t>estándar</w:t>
-      </w:r>
-      <w:r>
-        <w:rPr>
-          <w:rStyle w:val="tlid-translation"/>
-          <w:rFonts w:ascii="Arial" w:hAnsi="Arial" w:cs="Arial"/>
-          <w:b/>
-          <w:bCs/>
-        </w:rPr>
-        <w:t>.</w:t>
+        <w:t>estándar.</w:t>
       </w:r>
     </w:p>
     <w:p>
@@ -1426,21 +1149,7 @@
           <w:rStyle w:val="tlid-translation"/>
           <w:rFonts w:ascii="Arial" w:hAnsi="Arial" w:cs="Arial"/>
         </w:rPr>
-        <w:t>Abord</w:t>
-      </w:r>
-      <w:r>
-        <w:rPr>
-          <w:rStyle w:val="tlid-translation"/>
-          <w:rFonts w:ascii="Arial" w:hAnsi="Arial" w:cs="Arial"/>
-        </w:rPr>
-        <w:t>en</w:t>
-      </w:r>
-      <w:r>
-        <w:rPr>
-          <w:rStyle w:val="tlid-translation"/>
-          <w:rFonts w:ascii="Arial" w:hAnsi="Arial" w:cs="Arial"/>
-        </w:rPr>
-        <w:t xml:space="preserve"> recursos a través de URI</w:t>
+        <w:t>Aborden recursos a través de URI</w:t>
       </w:r>
       <w:r>
         <w:rPr>
@@ -1652,27 +1361,7 @@
         <w:rPr>
           <w:rStyle w:val="tlid-translation"/>
         </w:rPr>
-        <w:t xml:space="preserve">La primera interacción muestra una versión </w:t>
-      </w:r>
-      <w:proofErr w:type="spellStart"/>
-      <w:r>
-        <w:rPr>
-          <w:rStyle w:val="tlid-translation"/>
-        </w:rPr>
-        <w:t>RESTful</w:t>
-      </w:r>
-      <w:r>
-        <w:rPr>
-          <w:rStyle w:val="tlid-translation"/>
-        </w:rPr>
-        <w:t>l</w:t>
-      </w:r>
-      <w:proofErr w:type="spellEnd"/>
-      <w:r>
-        <w:rPr>
-          <w:rStyle w:val="tlid-translation"/>
-        </w:rPr>
-        <w:t xml:space="preserve"> de crear un nuevo empleado utilizando un HTTP POST.</w:t>
+        <w:t>La primera interacción muestra una versión RESTfull de crear un nuevo empleado utilizando un HTTP POST.</w:t>
       </w:r>
       <w:r>
         <w:br/>
@@ -1813,23 +1502,7 @@
           <w:rStyle w:val="tlid-translation"/>
           <w:lang w:val="es-ES"/>
         </w:rPr>
-        <w:t>(</w:t>
-      </w:r>
-      <w:proofErr w:type="spellStart"/>
-      <w:r>
-        <w:rPr>
-          <w:rStyle w:val="tlid-translation"/>
-          <w:lang w:val="es-ES"/>
-        </w:rPr>
-        <w:t>payloads</w:t>
-      </w:r>
-      <w:proofErr w:type="spellEnd"/>
-      <w:r>
-        <w:rPr>
-          <w:rStyle w:val="tlid-translation"/>
-          <w:lang w:val="es-ES"/>
-        </w:rPr>
-        <w:t>).</w:t>
+        <w:t>(payloads).</w:t>
       </w:r>
     </w:p>
     <w:p>
@@ -1908,18 +1581,53 @@
           <w:lang w:val="es-ES"/>
         </w:rPr>
         <w:lastRenderedPageBreak/>
-        <w:t>JWA</w:t>
-      </w:r>
-      <w:r>
-        <w:rPr>
-          <w:rStyle w:val="tlid-translation"/>
-          <w:rFonts w:ascii="Arial" w:eastAsia="Calibri" w:hAnsi="Arial" w:cs="Arial"/>
+        <w:t>JWA “JSON Web Algorithms”:</w:t>
+      </w:r>
+      <w:r>
+        <w:rPr>
+          <w:rStyle w:val="tlid-translation"/>
+          <w:rFonts w:ascii="Arial" w:hAnsi="Arial" w:cs="Arial"/>
+          <w:lang w:val="es-ES"/>
+        </w:rPr>
+        <w:t xml:space="preserve"> Registra algoritmos e identificadores criptográficos para ser utilizados con las especificaciones JWS, JWE y JWK. Define varios registros de la IANA para estos identificadores.</w:t>
+      </w:r>
+    </w:p>
+    <w:p>
+      <w:pPr>
+        <w:jc w:val="both"/>
+        <w:rPr>
+          <w:rStyle w:val="tlid-translation"/>
+          <w:rFonts w:ascii="Arial" w:hAnsi="Arial" w:cs="Arial"/>
+          <w:lang w:val="es-ES"/>
+        </w:rPr>
+      </w:pPr>
+      <w:r>
+        <w:rPr>
+          <w:rStyle w:val="tlid-translation"/>
+          <w:rFonts w:ascii="Arial" w:hAnsi="Arial" w:cs="Arial"/>
           <w:b/>
           <w:bCs/>
           <w:lang w:val="es-ES"/>
         </w:rPr>
-        <w:t xml:space="preserve"> “</w:t>
-      </w:r>
+        <w:t>JWK “JSON Web Key”</w:t>
+      </w:r>
+      <w:r>
+        <w:rPr>
+          <w:rStyle w:val="tlid-translation"/>
+          <w:rFonts w:ascii="Arial" w:hAnsi="Arial" w:cs="Arial"/>
+          <w:lang w:val="es-ES"/>
+        </w:rPr>
+        <w:t>: Es una estructura de datos JSON que representa una clave criptográfica.</w:t>
+      </w:r>
+    </w:p>
+    <w:p>
+      <w:pPr>
+        <w:jc w:val="both"/>
+        <w:rPr>
+          <w:rStyle w:val="tlid-translation"/>
+          <w:lang w:val="es-ES"/>
+        </w:rPr>
+      </w:pPr>
       <w:r>
         <w:rPr>
           <w:rStyle w:val="tlid-translation"/>
@@ -1928,9 +1636,8 @@
           <w:bCs/>
           <w:lang w:val="es-ES"/>
         </w:rPr>
-        <w:t xml:space="preserve">JSON Web </w:t>
-      </w:r>
-      <w:proofErr w:type="spellStart"/>
+        <w:t xml:space="preserve">JWS </w:t>
+      </w:r>
       <w:r>
         <w:rPr>
           <w:rStyle w:val="tlid-translation"/>
@@ -1939,9 +1646,8 @@
           <w:bCs/>
           <w:lang w:val="es-ES"/>
         </w:rPr>
-        <w:t>Algorithms</w:t>
-      </w:r>
-      <w:proofErr w:type="spellEnd"/>
+        <w:t>“</w:t>
+      </w:r>
       <w:r>
         <w:rPr>
           <w:rStyle w:val="tlid-translation"/>
@@ -1950,267 +1656,71 @@
           <w:bCs/>
           <w:lang w:val="es-ES"/>
         </w:rPr>
-        <w:t>”:</w:t>
-      </w:r>
-      <w:r>
-        <w:rPr>
-          <w:rStyle w:val="tlid-translation"/>
-          <w:rFonts w:ascii="Arial" w:hAnsi="Arial" w:cs="Arial"/>
-          <w:lang w:val="es-ES"/>
-        </w:rPr>
-        <w:t xml:space="preserve"> Registra</w:t>
-      </w:r>
-      <w:r>
-        <w:rPr>
-          <w:rStyle w:val="tlid-translation"/>
-          <w:rFonts w:ascii="Arial" w:hAnsi="Arial" w:cs="Arial"/>
-          <w:lang w:val="es-ES"/>
-        </w:rPr>
-        <w:t xml:space="preserve"> algoritmos e identificadores criptográficos para ser utilizados con las especificaciones JWS, JWE y JWK</w:t>
-      </w:r>
-      <w:r>
-        <w:rPr>
-          <w:rStyle w:val="tlid-translation"/>
-          <w:rFonts w:ascii="Arial" w:hAnsi="Arial" w:cs="Arial"/>
-          <w:lang w:val="es-ES"/>
-        </w:rPr>
-        <w:t xml:space="preserve">. </w:t>
-      </w:r>
-      <w:r>
-        <w:rPr>
-          <w:rStyle w:val="tlid-translation"/>
-          <w:rFonts w:ascii="Arial" w:hAnsi="Arial" w:cs="Arial"/>
-          <w:lang w:val="es-ES"/>
-        </w:rPr>
-        <w:t>Define varios registros de la IANA para estos identificadores</w:t>
-      </w:r>
-      <w:r>
-        <w:rPr>
-          <w:rStyle w:val="tlid-translation"/>
-          <w:rFonts w:ascii="Arial" w:hAnsi="Arial" w:cs="Arial"/>
-          <w:lang w:val="es-ES"/>
-        </w:rPr>
-        <w:t>.</w:t>
-      </w:r>
-    </w:p>
-    <w:p>
-      <w:pPr>
-        <w:jc w:val="both"/>
-        <w:rPr>
-          <w:rStyle w:val="tlid-translation"/>
-          <w:rFonts w:ascii="Arial" w:hAnsi="Arial" w:cs="Arial"/>
-          <w:lang w:val="es-ES"/>
-        </w:rPr>
-      </w:pPr>
-      <w:r>
-        <w:rPr>
-          <w:rStyle w:val="tlid-translation"/>
-          <w:rFonts w:ascii="Arial" w:hAnsi="Arial" w:cs="Arial"/>
+        <w:t>JSON Web Signature</w:t>
+      </w:r>
+      <w:r>
+        <w:rPr>
+          <w:rStyle w:val="tlid-translation"/>
+          <w:rFonts w:ascii="Arial" w:eastAsia="Calibri" w:hAnsi="Arial" w:cs="Arial"/>
           <w:b/>
           <w:bCs/>
           <w:lang w:val="es-ES"/>
         </w:rPr>
-        <w:t>JWK</w:t>
-      </w:r>
-      <w:r>
-        <w:rPr>
-          <w:rStyle w:val="tlid-translation"/>
-          <w:rFonts w:ascii="Arial" w:hAnsi="Arial" w:cs="Arial"/>
+        <w:t>”:</w:t>
+      </w:r>
+      <w:r>
+        <w:rPr>
+          <w:rStyle w:val="tlid-translation"/>
+          <w:lang w:val="es-ES"/>
+        </w:rPr>
+        <w:t xml:space="preserve"> </w:t>
+      </w:r>
+      <w:r>
+        <w:rPr>
+          <w:rStyle w:val="tlid-translation"/>
+          <w:lang w:val="es-ES"/>
+        </w:rPr>
+        <w:t xml:space="preserve">Asegura el contenido con firmas digitales o códigos de autenticación de </w:t>
+      </w:r>
+      <w:r>
+        <w:rPr>
+          <w:rStyle w:val="tlid-translation"/>
+          <w:lang w:val="es-ES"/>
+        </w:rPr>
+        <w:t>mensajes mediante</w:t>
+      </w:r>
+      <w:r>
+        <w:rPr>
+          <w:rStyle w:val="tlid-translation"/>
+          <w:lang w:val="es-ES"/>
+        </w:rPr>
+        <w:t xml:space="preserve"> el uso de estructuras de datos JSON</w:t>
+      </w:r>
+      <w:r>
+        <w:rPr>
+          <w:rStyle w:val="tlid-translation"/>
+          <w:lang w:val="es-ES"/>
+        </w:rPr>
+        <w:t>.</w:t>
+      </w:r>
+    </w:p>
+    <w:p>
+      <w:pPr>
+        <w:jc w:val="both"/>
+        <w:rPr>
+          <w:rStyle w:val="tlid-translation"/>
+          <w:lang w:val="es-ES"/>
+        </w:rPr>
+      </w:pPr>
+      <w:r>
+        <w:rPr>
+          <w:rStyle w:val="tlid-translation"/>
+          <w:rFonts w:ascii="Arial" w:eastAsia="Calibri" w:hAnsi="Arial" w:cs="Arial"/>
           <w:b/>
           <w:bCs/>
-          <w:lang w:val="es-ES"/>
-        </w:rPr>
-        <w:t xml:space="preserve"> “</w:t>
-      </w:r>
-      <w:r>
-        <w:rPr>
-          <w:rStyle w:val="tlid-translation"/>
-          <w:rFonts w:ascii="Arial" w:hAnsi="Arial" w:cs="Arial"/>
-          <w:b/>
-          <w:bCs/>
-          <w:lang w:val="es-ES"/>
-        </w:rPr>
-        <w:t>JSON Web Key</w:t>
-      </w:r>
-      <w:r>
-        <w:rPr>
-          <w:rStyle w:val="tlid-translation"/>
-          <w:rFonts w:ascii="Arial" w:hAnsi="Arial" w:cs="Arial"/>
-          <w:b/>
-          <w:bCs/>
-          <w:lang w:val="es-ES"/>
-        </w:rPr>
-        <w:t>”</w:t>
-      </w:r>
-      <w:r>
-        <w:rPr>
-          <w:rStyle w:val="tlid-translation"/>
-          <w:rFonts w:ascii="Arial" w:hAnsi="Arial" w:cs="Arial"/>
-          <w:lang w:val="es-ES"/>
-        </w:rPr>
-        <w:t xml:space="preserve">: </w:t>
-      </w:r>
-      <w:r>
-        <w:rPr>
-          <w:rStyle w:val="tlid-translation"/>
-          <w:rFonts w:ascii="Arial" w:hAnsi="Arial" w:cs="Arial"/>
-          <w:lang w:val="es-ES"/>
-        </w:rPr>
-        <w:t>Es una estructura de datos JSON que representa una clave criptográfica.</w:t>
-      </w:r>
-    </w:p>
-    <w:p>
-      <w:pPr>
-        <w:jc w:val="both"/>
-        <w:rPr>
-          <w:rStyle w:val="tlid-translation"/>
-          <w:lang w:val="es-ES"/>
-        </w:rPr>
-      </w:pPr>
-      <w:r>
-        <w:rPr>
-          <w:rStyle w:val="tlid-translation"/>
-          <w:rFonts w:ascii="Arial" w:eastAsia="Calibri" w:hAnsi="Arial" w:cs="Arial"/>
-          <w:b/>
-          <w:bCs/>
-          <w:lang w:val="es-ES"/>
-        </w:rPr>
-        <w:t>JWS</w:t>
-      </w:r>
-      <w:r>
-        <w:rPr>
-          <w:rStyle w:val="tlid-translation"/>
-          <w:rFonts w:ascii="Arial" w:eastAsia="Calibri" w:hAnsi="Arial" w:cs="Arial"/>
-          <w:b/>
-          <w:bCs/>
-          <w:lang w:val="es-ES"/>
-        </w:rPr>
-        <w:t xml:space="preserve"> </w:t>
-      </w:r>
-      <w:r>
-        <w:rPr>
-          <w:rStyle w:val="tlid-translation"/>
-          <w:rFonts w:ascii="Arial" w:eastAsia="Calibri" w:hAnsi="Arial" w:cs="Arial"/>
-          <w:b/>
-          <w:bCs/>
-          <w:lang w:val="es-ES"/>
-        </w:rPr>
-        <w:t>“</w:t>
-      </w:r>
-      <w:r>
-        <w:rPr>
-          <w:rStyle w:val="tlid-translation"/>
-          <w:rFonts w:ascii="Arial" w:eastAsia="Calibri" w:hAnsi="Arial" w:cs="Arial"/>
-          <w:b/>
-          <w:bCs/>
-          <w:lang w:val="es-ES"/>
-        </w:rPr>
-        <w:t xml:space="preserve">JSON Web </w:t>
-      </w:r>
-      <w:proofErr w:type="spellStart"/>
-      <w:r>
-        <w:rPr>
-          <w:rStyle w:val="tlid-translation"/>
-          <w:rFonts w:ascii="Arial" w:eastAsia="Calibri" w:hAnsi="Arial" w:cs="Arial"/>
-          <w:b/>
-          <w:bCs/>
-          <w:lang w:val="es-ES"/>
-        </w:rPr>
-        <w:t>Signature</w:t>
-      </w:r>
-      <w:proofErr w:type="spellEnd"/>
-      <w:r>
-        <w:rPr>
-          <w:rStyle w:val="tlid-translation"/>
-          <w:rFonts w:ascii="Arial" w:eastAsia="Calibri" w:hAnsi="Arial" w:cs="Arial"/>
-          <w:b/>
-          <w:bCs/>
-          <w:lang w:val="es-ES"/>
-        </w:rPr>
-        <w:t>”:</w:t>
-      </w:r>
-      <w:r>
-        <w:rPr>
-          <w:rStyle w:val="tlid-translation"/>
-          <w:lang w:val="es-ES"/>
-        </w:rPr>
-        <w:t xml:space="preserve"> </w:t>
-      </w:r>
-      <w:r>
-        <w:rPr>
-          <w:rStyle w:val="tlid-translation"/>
-          <w:lang w:val="es-ES"/>
-        </w:rPr>
-        <w:t xml:space="preserve">Asegura el contenido con firmas digitales o códigos de autenticación de </w:t>
-      </w:r>
-      <w:r>
-        <w:rPr>
-          <w:rStyle w:val="tlid-translation"/>
-          <w:lang w:val="es-ES"/>
-        </w:rPr>
-        <w:t>mensajes mediante</w:t>
-      </w:r>
-      <w:r>
-        <w:rPr>
-          <w:rStyle w:val="tlid-translation"/>
-          <w:lang w:val="es-ES"/>
-        </w:rPr>
-        <w:t xml:space="preserve"> el uso de estructuras de datos JSON</w:t>
-      </w:r>
-      <w:r>
-        <w:rPr>
-          <w:rStyle w:val="tlid-translation"/>
-          <w:lang w:val="es-ES"/>
-        </w:rPr>
-        <w:t>.</w:t>
-      </w:r>
-    </w:p>
-    <w:p>
-      <w:pPr>
-        <w:jc w:val="both"/>
-        <w:rPr>
-          <w:rStyle w:val="tlid-translation"/>
-          <w:lang w:val="es-ES"/>
-        </w:rPr>
-      </w:pPr>
-      <w:r>
-        <w:rPr>
-          <w:rStyle w:val="tlid-translation"/>
-          <w:rFonts w:ascii="Arial" w:eastAsia="Calibri" w:hAnsi="Arial" w:cs="Arial"/>
-          <w:b/>
-          <w:bCs/>
-        </w:rPr>
-        <w:t xml:space="preserve">JWE </w:t>
-      </w:r>
-      <w:r>
-        <w:rPr>
-          <w:rStyle w:val="tlid-translation"/>
-          <w:rFonts w:ascii="Arial" w:eastAsia="Calibri" w:hAnsi="Arial" w:cs="Arial"/>
-          <w:b/>
-          <w:bCs/>
-        </w:rPr>
-        <w:t>“</w:t>
-      </w:r>
-      <w:r>
-        <w:rPr>
-          <w:rStyle w:val="tlid-translation"/>
-          <w:rFonts w:ascii="Arial" w:eastAsia="Calibri" w:hAnsi="Arial" w:cs="Arial"/>
-          <w:b/>
-          <w:bCs/>
-        </w:rPr>
-        <w:t xml:space="preserve">JSON Web </w:t>
-      </w:r>
-      <w:proofErr w:type="spellStart"/>
-      <w:r>
-        <w:rPr>
-          <w:rStyle w:val="tlid-translation"/>
-          <w:rFonts w:ascii="Arial" w:eastAsia="Calibri" w:hAnsi="Arial" w:cs="Arial"/>
-          <w:b/>
-          <w:bCs/>
-        </w:rPr>
-        <w:t>Encryption</w:t>
-      </w:r>
-      <w:proofErr w:type="spellEnd"/>
+        </w:rPr>
+        <w:t>JWE “JSON Web Encryption</w:t>
+      </w:r>
       <w:r>
         <w:rPr>
           <w:rStyle w:val="tlid-translation"/>
@@ -2246,34 +1756,7 @@
           <w:b/>
           <w:bCs/>
         </w:rPr>
-        <w:t>JWT</w:t>
-      </w:r>
-      <w:r>
-        <w:rPr>
-          <w:rStyle w:val="tlid-translation"/>
-          <w:rFonts w:ascii="Arial" w:eastAsia="Calibri" w:hAnsi="Arial" w:cs="Arial"/>
-          <w:b/>
-          <w:bCs/>
-        </w:rPr>
-        <w:t xml:space="preserve"> “</w:t>
-      </w:r>
-      <w:r>
-        <w:rPr>
-          <w:rStyle w:val="tlid-translation"/>
-          <w:rFonts w:ascii="Arial" w:eastAsia="Calibri" w:hAnsi="Arial" w:cs="Arial"/>
-          <w:b/>
-          <w:bCs/>
-        </w:rPr>
-        <w:t>JSON Web Token</w:t>
-      </w:r>
-      <w:r>
-        <w:rPr>
-          <w:rStyle w:val="tlid-translation"/>
-          <w:rFonts w:ascii="Arial" w:eastAsia="Calibri" w:hAnsi="Arial" w:cs="Arial"/>
-          <w:b/>
-          <w:bCs/>
-        </w:rPr>
-        <w:t>”</w:t>
+        <w:t>JWT “JSON Web Token”</w:t>
       </w:r>
       <w:r>
         <w:rPr>
@@ -2303,15 +1786,7 @@
           <w:rFonts w:ascii="Arial" w:hAnsi="Arial" w:cs="Arial"/>
           <w:lang w:val="es-ES"/>
         </w:rPr>
-        <w:t>Es una carga útil de una estructura JWS o como el texto sin formato de una estructura JWE, lo que permite que las reclamaciones se firmen digitalmente o se cifren o se cifren</w:t>
-      </w:r>
-      <w:r>
-        <w:rPr>
-          <w:rStyle w:val="tlid-translation"/>
-          <w:rFonts w:ascii="Arial" w:hAnsi="Arial" w:cs="Arial"/>
-          <w:lang w:val="es-ES"/>
-        </w:rPr>
-        <w:t>,</w:t>
+        <w:t>Es una carga útil de una estructura JWS o como el texto sin formato de una estructura JWE, lo que permite que las reclamaciones se firmen digitalmente o se cifren o se cifren,</w:t>
       </w:r>
       <w:r>
         <w:rPr>
@@ -2327,27 +1802,7 @@
           <w:iCs/>
           <w:lang w:val="es-ES"/>
         </w:rPr>
-        <w:t xml:space="preserve">No es parte de </w:t>
-      </w:r>
-      <w:r>
-        <w:rPr>
-          <w:rStyle w:val="tlid-translation"/>
-          <w:rFonts w:ascii="Arial" w:hAnsi="Arial" w:cs="Arial"/>
-          <w:i/>
-          <w:iCs/>
-          <w:lang w:val="es-ES"/>
-        </w:rPr>
-        <w:t>J</w:t>
-      </w:r>
-      <w:r>
-        <w:rPr>
-          <w:rStyle w:val="tlid-translation"/>
-          <w:rFonts w:ascii="Arial" w:hAnsi="Arial" w:cs="Arial"/>
-          <w:i/>
-          <w:iCs/>
-          <w:lang w:val="es-ES"/>
-        </w:rPr>
-        <w:t>OSE, pero usa JOSE para proteger el token</w:t>
+        <w:t>No es parte de JOSE, pero usa JOSE para proteger el token</w:t>
       </w:r>
       <w:r>
         <w:rPr>
@@ -2470,30 +1925,7 @@
           <w:rFonts w:ascii="Arial" w:eastAsia="Calibri" w:hAnsi="Arial" w:cs="Arial"/>
         </w:rPr>
         <w:lastRenderedPageBreak/>
-        <w:t xml:space="preserve">La </w:t>
-      </w:r>
-      <w:proofErr w:type="spellStart"/>
-      <w:r>
-        <w:rPr>
-          <w:rStyle w:val="tlid-translation"/>
-          <w:rFonts w:ascii="Arial" w:eastAsia="Calibri" w:hAnsi="Arial" w:cs="Arial"/>
-        </w:rPr>
-        <w:t>enterprise</w:t>
-      </w:r>
-      <w:proofErr w:type="spellEnd"/>
-      <w:r>
-        <w:rPr>
-          <w:rStyle w:val="tlid-translation"/>
-          <w:rFonts w:ascii="Arial" w:eastAsia="Calibri" w:hAnsi="Arial" w:cs="Arial"/>
-        </w:rPr>
-        <w:t xml:space="preserve"> </w:t>
-      </w:r>
-      <w:r>
-        <w:rPr>
-          <w:rStyle w:val="tlid-translation"/>
-          <w:rFonts w:ascii="Arial" w:eastAsia="Calibri" w:hAnsi="Arial" w:cs="Arial"/>
-        </w:rPr>
-        <w:t>es tanto un consumidor como un proveedor de información, y las API son la lengua franca para el intercambio de información. IBM DataPower Gateway admite los últimos estándares de la industria para ayudarlo a participar en la economía API.</w:t>
+        <w:t>La enterprise es tanto un consumidor como un proveedor de información, y las API son la lengua franca para el intercambio de información. IBM DataPower Gateway admite los últimos estándares de la industria para ayudarlo a participar en la economía API.</w:t>
       </w:r>
     </w:p>
     <w:p>
@@ -2773,7 +2205,6 @@
           <w:rFonts w:ascii="Arial" w:eastAsia="Calibri" w:hAnsi="Arial" w:cs="Arial"/>
         </w:rPr>
       </w:pPr>
-      <w:bookmarkStart w:id="0" w:name="_GoBack"/>
       <w:r>
         <w:rPr>
           <w:rStyle w:val="tlid-translation"/>
@@ -2781,13 +2212,13 @@
           <w:noProof/>
         </w:rPr>
         <w:drawing>
-          <wp:anchor distT="0" distB="0" distL="114300" distR="114300" simplePos="0" relativeHeight="251668480" behindDoc="1" locked="0" layoutInCell="1" allowOverlap="1" wp14:anchorId="1D783619" wp14:editId="3A902713">
+          <wp:anchor distT="0" distB="0" distL="114300" distR="114300" simplePos="0" relativeHeight="251668480" behindDoc="1" locked="0" layoutInCell="1" allowOverlap="1" wp14:anchorId="1D783619" wp14:editId="15C3F6E7">
             <wp:simplePos x="0" y="0"/>
             <wp:positionH relativeFrom="column">
-              <wp:posOffset>-1028929</wp:posOffset>
+              <wp:posOffset>-1066800</wp:posOffset>
             </wp:positionH>
             <wp:positionV relativeFrom="paragraph">
-              <wp:posOffset>233985</wp:posOffset>
+              <wp:posOffset>203200</wp:posOffset>
             </wp:positionV>
             <wp:extent cx="7731125" cy="2765145"/>
             <wp:effectExtent l="0" t="0" r="3175" b="0"/>
@@ -2821,7 +2252,7 @@
                   <pic:spPr bwMode="auto">
                     <a:xfrm>
                       <a:off x="0" y="0"/>
-                      <a:ext cx="7747687" cy="2771069"/>
+                      <a:ext cx="7731125" cy="2765145"/>
                     </a:xfrm>
                     <a:prstGeom prst="rect">
                       <a:avLst/>
@@ -2843,7 +2274,557 @@
           </wp:anchor>
         </w:drawing>
       </w:r>
+    </w:p>
+    <w:p>
+      <w:pPr>
+        <w:jc w:val="both"/>
+        <w:rPr>
+          <w:rStyle w:val="tlid-translation"/>
+          <w:rFonts w:ascii="Arial" w:eastAsia="Calibri" w:hAnsi="Arial" w:cs="Arial"/>
+        </w:rPr>
+      </w:pPr>
+    </w:p>
+    <w:p>
+      <w:pPr>
+        <w:jc w:val="both"/>
+        <w:rPr>
+          <w:rStyle w:val="tlid-translation"/>
+          <w:rFonts w:ascii="Arial" w:eastAsia="Calibri" w:hAnsi="Arial" w:cs="Arial"/>
+        </w:rPr>
+      </w:pPr>
+    </w:p>
+    <w:p>
+      <w:pPr>
+        <w:jc w:val="both"/>
+        <w:rPr>
+          <w:rStyle w:val="tlid-translation"/>
+          <w:rFonts w:ascii="Arial" w:eastAsia="Calibri" w:hAnsi="Arial" w:cs="Arial"/>
+        </w:rPr>
+      </w:pPr>
+    </w:p>
+    <w:p>
+      <w:pPr>
+        <w:jc w:val="both"/>
+        <w:rPr>
+          <w:rStyle w:val="tlid-translation"/>
+          <w:rFonts w:ascii="Arial" w:eastAsia="Calibri" w:hAnsi="Arial" w:cs="Arial"/>
+        </w:rPr>
+      </w:pPr>
+    </w:p>
+    <w:p>
+      <w:pPr>
+        <w:jc w:val="both"/>
+        <w:rPr>
+          <w:rStyle w:val="tlid-translation"/>
+          <w:rFonts w:ascii="Arial" w:eastAsia="Calibri" w:hAnsi="Arial" w:cs="Arial"/>
+        </w:rPr>
+      </w:pPr>
+    </w:p>
+    <w:p>
+      <w:pPr>
+        <w:jc w:val="both"/>
+        <w:rPr>
+          <w:rStyle w:val="tlid-translation"/>
+          <w:rFonts w:ascii="Arial" w:eastAsia="Calibri" w:hAnsi="Arial" w:cs="Arial"/>
+        </w:rPr>
+      </w:pPr>
+    </w:p>
+    <w:p>
+      <w:pPr>
+        <w:jc w:val="both"/>
+        <w:rPr>
+          <w:rStyle w:val="tlid-translation"/>
+          <w:rFonts w:ascii="Arial" w:eastAsia="Calibri" w:hAnsi="Arial" w:cs="Arial"/>
+        </w:rPr>
+      </w:pPr>
+    </w:p>
+    <w:p>
+      <w:pPr>
+        <w:jc w:val="both"/>
+        <w:rPr>
+          <w:rStyle w:val="tlid-translation"/>
+          <w:rFonts w:ascii="Arial" w:eastAsia="Calibri" w:hAnsi="Arial" w:cs="Arial"/>
+        </w:rPr>
+      </w:pPr>
+    </w:p>
+    <w:p>
+      <w:pPr>
+        <w:jc w:val="both"/>
+        <w:rPr>
+          <w:rStyle w:val="tlid-translation"/>
+          <w:rFonts w:ascii="Arial" w:eastAsia="Calibri" w:hAnsi="Arial" w:cs="Arial"/>
+          <w:b/>
+          <w:bCs/>
+        </w:rPr>
+      </w:pPr>
+      <w:r>
+        <w:rPr>
+          <w:rStyle w:val="tlid-translation"/>
+          <w:rFonts w:ascii="Arial" w:eastAsia="Calibri" w:hAnsi="Arial" w:cs="Arial"/>
+          <w:b/>
+          <w:bCs/>
+        </w:rPr>
+        <w:lastRenderedPageBreak/>
+        <w:t>1Parte:</w:t>
+      </w:r>
+      <w:r>
+        <w:rPr>
+          <w:rStyle w:val="tlid-translation"/>
+          <w:rFonts w:ascii="Arial" w:eastAsia="Calibri" w:hAnsi="Arial" w:cs="Arial"/>
+          <w:b/>
+          <w:bCs/>
+        </w:rPr>
+        <w:t xml:space="preserve"> </w:t>
+      </w:r>
+      <w:r>
+        <w:rPr>
+          <w:rStyle w:val="tlid-translation"/>
+          <w:rFonts w:ascii="Arial" w:eastAsia="Calibri" w:hAnsi="Arial" w:cs="Arial"/>
+          <w:b/>
+          <w:bCs/>
+        </w:rPr>
+        <w:t>Montado hasta el momento</w:t>
+      </w:r>
+      <w:r>
+        <w:rPr>
+          <w:rStyle w:val="tlid-translation"/>
+          <w:rFonts w:ascii="Arial" w:eastAsia="Calibri" w:hAnsi="Arial" w:cs="Arial"/>
+          <w:b/>
+          <w:bCs/>
+        </w:rPr>
+        <w:t xml:space="preserve"> para el orquestador</w:t>
+      </w:r>
+    </w:p>
+    <w:p>
+      <w:pPr>
+        <w:jc w:val="both"/>
+        <w:rPr>
+          <w:rStyle w:val="tlid-translation"/>
+          <w:rFonts w:ascii="Arial" w:eastAsia="Calibri" w:hAnsi="Arial" w:cs="Arial"/>
+        </w:rPr>
+      </w:pPr>
+      <w:r>
+        <w:rPr>
+          <w:rStyle w:val="tlid-translation"/>
+          <w:rFonts w:ascii="Arial" w:eastAsia="Calibri" w:hAnsi="Arial" w:cs="Arial"/>
+        </w:rPr>
+        <w:t>Los</w:t>
+      </w:r>
+      <w:r>
+        <w:rPr>
+          <w:rStyle w:val="tlid-translation"/>
+          <w:rFonts w:ascii="Arial" w:eastAsia="Calibri" w:hAnsi="Arial" w:cs="Arial"/>
+        </w:rPr>
+        <w:t xml:space="preserve"> </w:t>
+      </w:r>
+      <w:r>
+        <w:rPr>
+          <w:rStyle w:val="tlid-translation"/>
+          <w:rFonts w:ascii="Arial" w:eastAsia="Calibri" w:hAnsi="Arial" w:cs="Arial"/>
+        </w:rPr>
+        <w:t>aspectos relevantes en transporte para consumo son:</w:t>
+      </w:r>
+    </w:p>
+    <w:p>
+      <w:pPr>
+        <w:jc w:val="both"/>
+        <w:rPr>
+          <w:rStyle w:val="tlid-translation"/>
+          <w:rFonts w:ascii="Arial" w:eastAsia="Calibri" w:hAnsi="Arial" w:cs="Arial"/>
+        </w:rPr>
+      </w:pPr>
+      <w:r>
+        <w:rPr>
+          <w:rStyle w:val="tlid-translation"/>
+          <w:rFonts w:ascii="Arial" w:eastAsia="Calibri" w:hAnsi="Arial" w:cs="Arial"/>
+        </w:rPr>
+        <w:t>Exposición para consumo en Datapower Externo.</w:t>
+      </w:r>
+    </w:p>
+    <w:p>
+      <w:pPr>
+        <w:jc w:val="both"/>
+        <w:rPr>
+          <w:rStyle w:val="tlid-translation"/>
+          <w:rFonts w:ascii="Arial" w:eastAsia="Calibri" w:hAnsi="Arial" w:cs="Arial"/>
+        </w:rPr>
+      </w:pPr>
+      <w:r>
+        <w:rPr>
+          <w:rStyle w:val="tlid-translation"/>
+          <w:rFonts w:ascii="Arial" w:eastAsia="Calibri" w:hAnsi="Arial" w:cs="Arial"/>
+        </w:rPr>
+        <w:t>Backend HTTPS TLS 1.2 mutual (two way), cliente y servidor presentan certificados.</w:t>
+      </w:r>
+      <w:r>
+        <w:rPr>
+          <w:rStyle w:val="tlid-translation"/>
+          <w:rFonts w:ascii="Arial" w:eastAsia="Calibri" w:hAnsi="Arial" w:cs="Arial"/>
+        </w:rPr>
+        <w:t xml:space="preserve"> </w:t>
+      </w:r>
+      <w:r>
+        <w:rPr>
+          <w:rStyle w:val="tlid-translation"/>
+          <w:rFonts w:ascii="Arial" w:eastAsia="Calibri" w:hAnsi="Arial" w:cs="Arial"/>
+        </w:rPr>
+        <w:t>Respecto a la mensajería SOAP enviada desde Cliente se tienen los siguientes aspectos:</w:t>
+      </w:r>
+      <w:r>
+        <w:rPr>
+          <w:rStyle w:val="tlid-translation"/>
+          <w:rFonts w:ascii="Arial" w:eastAsia="Calibri" w:hAnsi="Arial" w:cs="Arial"/>
+        </w:rPr>
+        <w:t xml:space="preserve"> </w:t>
+      </w:r>
+    </w:p>
+    <w:p>
+      <w:pPr>
+        <w:jc w:val="both"/>
+        <w:rPr>
+          <w:rStyle w:val="tlid-translation"/>
+          <w:rFonts w:ascii="Arial" w:eastAsia="Calibri" w:hAnsi="Arial" w:cs="Arial"/>
+        </w:rPr>
+      </w:pPr>
+      <w:r>
+        <w:rPr>
+          <w:rStyle w:val="tlid-translation"/>
+          <w:rFonts w:ascii="Arial" w:eastAsia="Calibri" w:hAnsi="Arial" w:cs="Arial"/>
+        </w:rPr>
+        <w:t>Se remueven headers de WS-Security antes de enviar a clientes.</w:t>
+      </w:r>
+    </w:p>
+    <w:p>
+      <w:pPr>
+        <w:jc w:val="both"/>
+        <w:rPr>
+          <w:rStyle w:val="tlid-translation"/>
+          <w:rFonts w:ascii="Arial" w:eastAsia="Calibri" w:hAnsi="Arial" w:cs="Arial"/>
+        </w:rPr>
+      </w:pPr>
+      <w:r>
+        <w:rPr>
+          <w:rStyle w:val="tlid-translation"/>
+          <w:rFonts w:ascii="Arial" w:eastAsia="Calibri" w:hAnsi="Arial" w:cs="Arial"/>
+        </w:rPr>
+        <w:t>En mensajería SOAP response enviada desde backend ESB:.</w:t>
+      </w:r>
+    </w:p>
+    <w:p>
+      <w:pPr>
+        <w:jc w:val="both"/>
+        <w:rPr>
+          <w:rStyle w:val="tlid-translation"/>
+          <w:rFonts w:ascii="Arial" w:eastAsia="Calibri" w:hAnsi="Arial" w:cs="Arial"/>
+        </w:rPr>
+      </w:pPr>
+      <w:r>
+        <w:rPr>
+          <w:rStyle w:val="tlid-translation"/>
+          <w:rFonts w:ascii="Arial" w:eastAsia="Calibri" w:hAnsi="Arial" w:cs="Arial"/>
+        </w:rPr>
+        <w:t>Firma digital WS-Security con algoritmo de firma rsa-sha512</w:t>
+      </w:r>
+      <w:r>
+        <w:rPr>
+          <w:rStyle w:val="tlid-translation"/>
+          <w:rFonts w:ascii="Arial" w:eastAsia="Calibri" w:hAnsi="Arial" w:cs="Arial"/>
+        </w:rPr>
+        <w:t xml:space="preserve"> </w:t>
+      </w:r>
+      <w:r>
+        <w:rPr>
+          <w:rStyle w:val="tlid-translation"/>
+          <w:rFonts w:ascii="Arial" w:eastAsia="Calibri" w:hAnsi="Arial" w:cs="Arial"/>
+        </w:rPr>
+        <w:t>http://www.w3.org/2001/04/xmldsig-more#rsa-sha512, algoritmo de huella (digest) de</w:t>
+      </w:r>
+      <w:r>
+        <w:rPr>
+          <w:rStyle w:val="tlid-translation"/>
+          <w:rFonts w:ascii="Arial" w:eastAsia="Calibri" w:hAnsi="Arial" w:cs="Arial"/>
+        </w:rPr>
+        <w:t xml:space="preserve"> </w:t>
+      </w:r>
+      <w:r>
+        <w:rPr>
+          <w:rStyle w:val="tlid-translation"/>
+          <w:rFonts w:ascii="Arial" w:eastAsia="Calibri" w:hAnsi="Arial" w:cs="Arial"/>
+        </w:rPr>
+        <w:t>mensaje http://www.w3.org/2001/04/xmlenc#sha512, referencia de token</w:t>
+      </w:r>
+      <w:r>
+        <w:rPr>
+          <w:rStyle w:val="tlid-translation"/>
+          <w:rFonts w:ascii="Arial" w:eastAsia="Calibri" w:hAnsi="Arial" w:cs="Arial"/>
+        </w:rPr>
+        <w:t xml:space="preserve"> </w:t>
+      </w:r>
+      <w:r>
+        <w:rPr>
+          <w:rStyle w:val="tlid-translation"/>
+          <w:rFonts w:ascii="Arial" w:eastAsia="Calibri" w:hAnsi="Arial" w:cs="Arial"/>
+        </w:rPr>
+        <w:t>BinarySecurityToken. La regla de layout a aplicar al encabezado de seguridad (Security</w:t>
+      </w:r>
+      <w:r>
+        <w:rPr>
+          <w:rStyle w:val="tlid-translation"/>
+          <w:rFonts w:ascii="Arial" w:eastAsia="Calibri" w:hAnsi="Arial" w:cs="Arial"/>
+        </w:rPr>
+        <w:t xml:space="preserve"> </w:t>
+      </w:r>
+      <w:r>
+        <w:rPr>
+          <w:rStyle w:val="tlid-translation"/>
+          <w:rFonts w:ascii="Arial" w:eastAsia="Calibri" w:hAnsi="Arial" w:cs="Arial"/>
+        </w:rPr>
+        <w:t>Header Layout) será strict. Se firmará header de timestamp y body de mensaje SOAP.</w:t>
+      </w:r>
+    </w:p>
+    <w:p>
+      <w:pPr>
+        <w:jc w:val="both"/>
+        <w:rPr>
+          <w:rStyle w:val="tlid-translation"/>
+          <w:rFonts w:ascii="Arial" w:eastAsia="Calibri" w:hAnsi="Arial" w:cs="Arial"/>
+        </w:rPr>
+      </w:pPr>
+    </w:p>
+    <w:p>
+      <w:pPr>
+        <w:jc w:val="both"/>
+        <w:rPr>
+          <w:rStyle w:val="tlid-translation"/>
+          <w:rFonts w:ascii="Arial" w:eastAsia="Calibri" w:hAnsi="Arial" w:cs="Arial"/>
+          <w:b/>
+          <w:bCs/>
+        </w:rPr>
+      </w:pPr>
+      <w:r>
+        <w:rPr>
+          <w:rStyle w:val="tlid-translation"/>
+          <w:rFonts w:ascii="Arial" w:eastAsia="Calibri" w:hAnsi="Arial" w:cs="Arial"/>
+          <w:b/>
+          <w:bCs/>
+        </w:rPr>
+        <w:t>Pendiente</w:t>
+      </w:r>
+    </w:p>
+    <w:p>
+      <w:pPr>
+        <w:jc w:val="both"/>
+        <w:rPr>
+          <w:rStyle w:val="tlid-translation"/>
+          <w:rFonts w:ascii="Arial" w:eastAsia="Calibri" w:hAnsi="Arial" w:cs="Arial"/>
+          <w:b/>
+          <w:bCs/>
+        </w:rPr>
+      </w:pPr>
+      <w:r>
+        <w:rPr>
+          <w:rStyle w:val="tlid-translation"/>
+          <w:rFonts w:ascii="Arial" w:eastAsia="Calibri" w:hAnsi="Arial" w:cs="Arial"/>
+        </w:rPr>
+        <w:t>Validación de credenciales extraídas de header WS-SEC UserNameToken con</w:t>
+      </w:r>
+      <w:r>
+        <w:rPr>
+          <w:rStyle w:val="tlid-translation"/>
+          <w:rFonts w:ascii="Arial" w:eastAsia="Calibri" w:hAnsi="Arial" w:cs="Arial"/>
+        </w:rPr>
+        <w:t xml:space="preserve"> </w:t>
+      </w:r>
+      <w:r>
+        <w:rPr>
+          <w:rStyle w:val="tlid-translation"/>
+          <w:rFonts w:ascii="Arial" w:eastAsia="Calibri" w:hAnsi="Arial" w:cs="Arial"/>
+        </w:rPr>
+        <w:t>password de tipo PasswordText con LDAP Tivoli TDS actual.</w:t>
+      </w:r>
+      <w:r>
+        <w:rPr>
+          <w:rStyle w:val="tlid-translation"/>
+          <w:rFonts w:ascii="Arial" w:eastAsia="Calibri" w:hAnsi="Arial" w:cs="Arial"/>
+        </w:rPr>
+        <w:t xml:space="preserve"> </w:t>
+      </w:r>
+      <w:r>
+        <w:rPr>
+          <w:rStyle w:val="tlid-translation"/>
+          <w:rFonts w:ascii="Arial" w:eastAsia="Calibri" w:hAnsi="Arial" w:cs="Arial"/>
+        </w:rPr>
+        <w:t>Descifrado de mensaje con WS-Security, utilizando la llave privada</w:t>
+      </w:r>
+      <w:bookmarkStart w:id="0" w:name="_GoBack"/>
       <w:bookmarkEnd w:id="0"/>
+      <w:r>
+        <w:rPr>
+          <w:rStyle w:val="tlid-translation"/>
+          <w:rFonts w:ascii="Arial" w:eastAsia="Calibri" w:hAnsi="Arial" w:cs="Arial"/>
+        </w:rPr>
+        <w:t>.</w:t>
+      </w:r>
+      <w:r>
+        <w:rPr>
+          <w:rStyle w:val="tlid-translation"/>
+          <w:rFonts w:ascii="Arial" w:eastAsia="Calibri" w:hAnsi="Arial" w:cs="Arial"/>
+        </w:rPr>
+        <w:t xml:space="preserve"> </w:t>
+      </w:r>
+      <w:r>
+        <w:rPr>
+          <w:rStyle w:val="tlid-translation"/>
+          <w:rFonts w:ascii="Arial" w:eastAsia="Calibri" w:hAnsi="Arial" w:cs="Arial"/>
+        </w:rPr>
+        <w:t>Validación de firma digital utilizando el certificado público.</w:t>
+      </w:r>
+    </w:p>
+    <w:p>
+      <w:pPr>
+        <w:jc w:val="both"/>
+        <w:rPr>
+          <w:rStyle w:val="tlid-translation"/>
+          <w:rFonts w:ascii="Arial" w:eastAsia="Calibri" w:hAnsi="Arial" w:cs="Arial"/>
+        </w:rPr>
+      </w:pPr>
+      <w:r>
+        <w:rPr>
+          <w:rStyle w:val="tlid-translation"/>
+          <w:rFonts w:ascii="Arial" w:eastAsia="Calibri" w:hAnsi="Arial" w:cs="Arial"/>
+        </w:rPr>
+        <w:t>Cifrado de mensaje WS-Security utilizando el certificado público. Se</w:t>
+      </w:r>
+      <w:r>
+        <w:rPr>
+          <w:rStyle w:val="tlid-translation"/>
+          <w:rFonts w:ascii="Arial" w:eastAsia="Calibri" w:hAnsi="Arial" w:cs="Arial"/>
+        </w:rPr>
+        <w:t xml:space="preserve"> </w:t>
+      </w:r>
+      <w:r>
+        <w:rPr>
+          <w:rStyle w:val="tlid-translation"/>
+          <w:rFonts w:ascii="Arial" w:eastAsia="Calibri" w:hAnsi="Arial" w:cs="Arial"/>
+        </w:rPr>
+        <w:t>utilizará el algoritmo AES256-CBC para el cifrado, referencia de token</w:t>
+      </w:r>
+      <w:r>
+        <w:rPr>
+          <w:rStyle w:val="tlid-translation"/>
+          <w:rFonts w:ascii="Arial" w:eastAsia="Calibri" w:hAnsi="Arial" w:cs="Arial"/>
+        </w:rPr>
+        <w:t xml:space="preserve"> </w:t>
+      </w:r>
+      <w:r>
+        <w:rPr>
+          <w:rStyle w:val="tlid-translation"/>
+          <w:rFonts w:ascii="Arial" w:eastAsia="Calibri" w:hAnsi="Arial" w:cs="Arial"/>
+        </w:rPr>
+        <w:t>X509SubjectKeyIdentifier, algoritmo para transportar la llave RSA-PKCS1, tipo de llave</w:t>
+      </w:r>
+      <w:r>
+        <w:rPr>
+          <w:rStyle w:val="tlid-translation"/>
+          <w:rFonts w:ascii="Arial" w:eastAsia="Calibri" w:hAnsi="Arial" w:cs="Arial"/>
+        </w:rPr>
+        <w:t xml:space="preserve"> </w:t>
+      </w:r>
+      <w:r>
+        <w:rPr>
+          <w:rStyle w:val="tlid-translation"/>
+          <w:rFonts w:ascii="Arial" w:eastAsia="Calibri" w:hAnsi="Arial" w:cs="Arial"/>
+        </w:rPr>
+        <w:t>de cifrado: llave efímera transportada por algoritmo asimétrico. Se cifrará Body con el certificado público.</w:t>
+      </w:r>
+    </w:p>
+    <w:p>
+      <w:pPr>
+        <w:jc w:val="both"/>
+        <w:rPr>
+          <w:rStyle w:val="tlid-translation"/>
+          <w:rFonts w:ascii="Arial" w:eastAsia="Calibri" w:hAnsi="Arial" w:cs="Arial"/>
+        </w:rPr>
+      </w:pPr>
+    </w:p>
+    <w:p>
+      <w:pPr>
+        <w:jc w:val="both"/>
+        <w:rPr>
+          <w:rStyle w:val="tlid-translation"/>
+          <w:rFonts w:ascii="Arial" w:eastAsia="Calibri" w:hAnsi="Arial" w:cs="Arial"/>
+        </w:rPr>
+      </w:pPr>
+      <w:r>
+        <w:rPr>
+          <w:rStyle w:val="tlid-translation"/>
+          <w:rFonts w:ascii="Arial" w:eastAsia="Calibri" w:hAnsi="Arial" w:cs="Arial"/>
+        </w:rPr>
+        <w:t>DIAGRAMA FUNCIONAL</w:t>
+      </w:r>
+    </w:p>
+    <w:p>
+      <w:pPr>
+        <w:jc w:val="both"/>
+        <w:rPr>
+          <w:rStyle w:val="tlid-translation"/>
+          <w:rFonts w:ascii="Arial" w:eastAsia="Calibri" w:hAnsi="Arial" w:cs="Arial"/>
+        </w:rPr>
+      </w:pPr>
+    </w:p>
+    <w:p>
+      <w:pPr>
+        <w:jc w:val="both"/>
+        <w:rPr>
+          <w:rStyle w:val="tlid-translation"/>
+          <w:rFonts w:ascii="Arial" w:eastAsia="Calibri" w:hAnsi="Arial" w:cs="Arial"/>
+        </w:rPr>
+      </w:pPr>
+    </w:p>
+    <w:p>
+      <w:pPr>
+        <w:jc w:val="both"/>
+        <w:rPr>
+          <w:rStyle w:val="tlid-translation"/>
+          <w:rFonts w:ascii="Arial" w:eastAsia="Calibri" w:hAnsi="Arial" w:cs="Arial"/>
+        </w:rPr>
+      </w:pPr>
+    </w:p>
+    <w:p>
+      <w:pPr>
+        <w:jc w:val="both"/>
+        <w:rPr>
+          <w:rStyle w:val="tlid-translation"/>
+          <w:rFonts w:ascii="Arial" w:eastAsia="Calibri" w:hAnsi="Arial" w:cs="Arial"/>
+        </w:rPr>
+      </w:pPr>
+    </w:p>
+    <w:p>
+      <w:pPr>
+        <w:jc w:val="both"/>
+        <w:rPr>
+          <w:rStyle w:val="tlid-translation"/>
+          <w:rFonts w:ascii="Arial" w:eastAsia="Calibri" w:hAnsi="Arial" w:cs="Arial"/>
+        </w:rPr>
+      </w:pPr>
+    </w:p>
+    <w:p>
+      <w:pPr>
+        <w:jc w:val="both"/>
+        <w:rPr>
+          <w:rStyle w:val="tlid-translation"/>
+          <w:rFonts w:ascii="Arial" w:eastAsia="Calibri" w:hAnsi="Arial" w:cs="Arial"/>
+        </w:rPr>
+      </w:pPr>
+    </w:p>
+    <w:p>
+      <w:pPr>
+        <w:jc w:val="both"/>
+        <w:rPr>
+          <w:rStyle w:val="tlid-translation"/>
+          <w:rFonts w:ascii="Arial" w:eastAsia="Calibri" w:hAnsi="Arial" w:cs="Arial"/>
+        </w:rPr>
+      </w:pPr>
     </w:p>
     <w:sectPr>
       <w:pgSz w:w="12240" w:h="15840"/>
@@ -3563,6 +3544,7 @@
     <w:lsdException w:name="HTML Sample" w:semiHidden="1" w:unhideWhenUsed="1"/>
     <w:lsdException w:name="HTML Typewriter" w:semiHidden="1" w:unhideWhenUsed="1"/>
     <w:lsdException w:name="HTML Variable" w:semiHidden="1" w:unhideWhenUsed="1"/>
+    <w:lsdException w:name="Normal Table" w:semiHidden="1" w:unhideWhenUsed="1"/>
     <w:lsdException w:name="annotation subject" w:semiHidden="1" w:unhideWhenUsed="1"/>
     <w:lsdException w:name="No List" w:semiHidden="1" w:unhideWhenUsed="1"/>
     <w:lsdException w:name="Outline List 1" w:semiHidden="1" w:unhideWhenUsed="1"/>
@@ -3608,9 +3590,11 @@
     <w:lsdException w:name="Table Subtle 1" w:semiHidden="1" w:unhideWhenUsed="1"/>
     <w:lsdException w:name="Table Subtle 2" w:semiHidden="1" w:unhideWhenUsed="1"/>
     <w:lsdException w:name="Table Web 1" w:semiHidden="1" w:unhideWhenUsed="1"/>
+    <w:lsdException w:name="Table Web 2" w:semiHidden="1" w:unhideWhenUsed="1"/>
     <w:lsdException w:name="Table Web 3" w:semiHidden="1" w:unhideWhenUsed="1"/>
     <w:lsdException w:name="Balloon Text" w:semiHidden="1" w:unhideWhenUsed="1"/>
     <w:lsdException w:name="Table Grid" w:uiPriority="39"/>
+    <w:lsdException w:name="Table Theme" w:semiHidden="1" w:unhideWhenUsed="1"/>
     <w:lsdException w:name="Placeholder Text" w:semiHidden="1"/>
     <w:lsdException w:name="No Spacing" w:uiPriority="1" w:qFormat="1"/>
     <w:lsdException w:name="Light Shading" w:uiPriority="60"/>
@@ -3840,6 +3824,7 @@
   <w:style w:type="character" w:default="1" w:styleId="Fuentedeprrafopredeter">
     <w:name w:val="Default Paragraph Font"/>
     <w:uiPriority w:val="1"/>
+    <w:semiHidden/>
     <w:unhideWhenUsed/>
   </w:style>
   <w:style w:type="table" w:default="1" w:styleId="Tablanormal">

</xml_diff>

<commit_message>
UserName Password digest orquestador creacion REST
</commit_message>
<xml_diff>
--- a/Documentación/Alternativas a los servicios Web basados en SOAP.docx
+++ b/Documentación/Alternativas a los servicios Web basados en SOAP.docx
@@ -688,7 +688,15 @@
           <w:rStyle w:val="tlid-translation"/>
           <w:rFonts w:ascii="Arial" w:hAnsi="Arial" w:cs="Arial"/>
         </w:rPr>
-        <w:t>Estándares y técnicas de formato de datos</w:t>
+        <w:t xml:space="preserve">Estándares y técnicas de formato de </w:t>
+      </w:r>
+      <w:proofErr w:type="gramStart"/>
+      <w:r>
+        <w:rPr>
+          <w:rStyle w:val="tlid-translation"/>
+          <w:rFonts w:ascii="Arial" w:hAnsi="Arial" w:cs="Arial"/>
+        </w:rPr>
+        <w:t>datos</w:t>
       </w:r>
       <w:r>
         <w:rPr>
@@ -702,6 +710,7 @@
         </w:rPr>
         <w:t>:</w:t>
       </w:r>
+      <w:proofErr w:type="gramEnd"/>
     </w:p>
     <w:p>
       <w:pPr>
@@ -2383,16 +2392,36 @@
           <w:b/>
           <w:bCs/>
         </w:rPr>
-        <w:t>Montado hasta el momento</w:t>
-      </w:r>
-      <w:r>
-        <w:rPr>
-          <w:rStyle w:val="tlid-translation"/>
-          <w:rFonts w:ascii="Arial" w:eastAsia="Calibri" w:hAnsi="Arial" w:cs="Arial"/>
-          <w:b/>
-          <w:bCs/>
-        </w:rPr>
-        <w:t xml:space="preserve"> para el orquestador</w:t>
+        <w:t>O</w:t>
+      </w:r>
+      <w:r>
+        <w:rPr>
+          <w:rStyle w:val="tlid-translation"/>
+          <w:rFonts w:ascii="Arial" w:eastAsia="Calibri" w:hAnsi="Arial" w:cs="Arial"/>
+          <w:b/>
+          <w:bCs/>
+        </w:rPr>
+        <w:t>rquestador</w:t>
+      </w:r>
+    </w:p>
+    <w:p>
+      <w:pPr>
+        <w:jc w:val="both"/>
+        <w:rPr>
+          <w:rStyle w:val="tlid-translation"/>
+          <w:rFonts w:ascii="Arial" w:eastAsia="Calibri" w:hAnsi="Arial" w:cs="Arial"/>
+          <w:b/>
+          <w:bCs/>
+        </w:rPr>
+      </w:pPr>
+      <w:r>
+        <w:rPr>
+          <w:rStyle w:val="tlid-translation"/>
+          <w:rFonts w:ascii="Arial" w:eastAsia="Calibri" w:hAnsi="Arial" w:cs="Arial"/>
+          <w:b/>
+          <w:bCs/>
+        </w:rPr>
+        <w:t>Web Service Proxy</w:t>
       </w:r>
     </w:p>
     <w:p>
@@ -2507,7 +2536,7 @@
           <w:rStyle w:val="tlid-translation"/>
           <w:rFonts w:ascii="Arial" w:eastAsia="Calibri" w:hAnsi="Arial" w:cs="Arial"/>
         </w:rPr>
-        <w:t>En mensajería SOAP response enviada desde backend ESB:.</w:t>
+        <w:t>En mensajería SOAP response enviada desde backend.</w:t>
       </w:r>
     </w:p>
     <w:p>
@@ -2588,35 +2617,6 @@
         <w:rPr>
           <w:rStyle w:val="tlid-translation"/>
           <w:rFonts w:ascii="Arial" w:eastAsia="Calibri" w:hAnsi="Arial" w:cs="Arial"/>
-        </w:rPr>
-      </w:pPr>
-    </w:p>
-    <w:p>
-      <w:pPr>
-        <w:jc w:val="both"/>
-        <w:rPr>
-          <w:rStyle w:val="tlid-translation"/>
-          <w:rFonts w:ascii="Arial" w:eastAsia="Calibri" w:hAnsi="Arial" w:cs="Arial"/>
-          <w:b/>
-          <w:bCs/>
-        </w:rPr>
-      </w:pPr>
-      <w:r>
-        <w:rPr>
-          <w:rStyle w:val="tlid-translation"/>
-          <w:rFonts w:ascii="Arial" w:eastAsia="Calibri" w:hAnsi="Arial" w:cs="Arial"/>
-          <w:b/>
-          <w:bCs/>
-        </w:rPr>
-        <w:t>Pendiente</w:t>
-      </w:r>
-    </w:p>
-    <w:p>
-      <w:pPr>
-        <w:jc w:val="both"/>
-        <w:rPr>
-          <w:rStyle w:val="tlid-translation"/>
-          <w:rFonts w:ascii="Arial" w:eastAsia="Calibri" w:hAnsi="Arial" w:cs="Arial"/>
           <w:b/>
           <w:bCs/>
         </w:rPr>
@@ -2635,35 +2635,175 @@
         </w:rPr>
         <w:t xml:space="preserve"> </w:t>
       </w:r>
-      <w:r>
-        <w:rPr>
-          <w:rStyle w:val="tlid-translation"/>
-          <w:rFonts w:ascii="Arial" w:eastAsia="Calibri" w:hAnsi="Arial" w:cs="Arial"/>
-        </w:rPr>
-        <w:t>password de tipo PasswordText con LDAP Tivoli TDS actual.</w:t>
-      </w:r>
-      <w:r>
-        <w:rPr>
-          <w:rStyle w:val="tlid-translation"/>
-          <w:rFonts w:ascii="Arial" w:eastAsia="Calibri" w:hAnsi="Arial" w:cs="Arial"/>
-        </w:rPr>
-        <w:t xml:space="preserve"> </w:t>
-      </w:r>
-      <w:r>
-        <w:rPr>
-          <w:rStyle w:val="tlid-translation"/>
-          <w:rFonts w:ascii="Arial" w:eastAsia="Calibri" w:hAnsi="Arial" w:cs="Arial"/>
-        </w:rPr>
-        <w:t>Descifrado de mensaje con WS-Security, utilizando la llave privada</w:t>
+      <w:proofErr w:type="gramStart"/>
+      <w:r>
+        <w:rPr>
+          <w:rStyle w:val="tlid-translation"/>
+          <w:rFonts w:ascii="Arial" w:eastAsia="Calibri" w:hAnsi="Arial" w:cs="Arial"/>
+        </w:rPr>
+        <w:t>password</w:t>
+      </w:r>
+      <w:proofErr w:type="gramEnd"/>
+      <w:r>
+        <w:rPr>
+          <w:rStyle w:val="tlid-translation"/>
+          <w:rFonts w:ascii="Arial" w:eastAsia="Calibri" w:hAnsi="Arial" w:cs="Arial"/>
+        </w:rPr>
+        <w:t xml:space="preserve"> de tipo PasswordText con LDAP Tivoli TDS actual.</w:t>
+      </w:r>
+    </w:p>
+    <w:p>
+      <w:pPr>
+        <w:jc w:val="both"/>
+        <w:rPr>
+          <w:rStyle w:val="tlid-translation"/>
+          <w:rFonts w:ascii="Arial" w:eastAsia="Calibri" w:hAnsi="Arial" w:cs="Arial"/>
+          <w:b/>
+          <w:bCs/>
+        </w:rPr>
+      </w:pPr>
+      <w:r>
+        <w:rPr>
+          <w:rStyle w:val="tlid-translation"/>
+          <w:rFonts w:ascii="Arial" w:eastAsia="Calibri" w:hAnsi="Arial" w:cs="Arial"/>
+          <w:b/>
+          <w:bCs/>
+        </w:rPr>
+        <w:t>2Parte:</w:t>
+      </w:r>
+    </w:p>
+    <w:p>
+      <w:pPr>
+        <w:jc w:val="both"/>
+        <w:rPr>
+          <w:rStyle w:val="tlid-translation"/>
+          <w:rFonts w:ascii="Arial" w:eastAsia="Calibri" w:hAnsi="Arial" w:cs="Arial"/>
+          <w:b/>
+          <w:bCs/>
+        </w:rPr>
+      </w:pPr>
+      <w:r>
+        <w:rPr>
+          <w:rStyle w:val="tlid-translation"/>
+          <w:rFonts w:ascii="Arial" w:eastAsia="Calibri" w:hAnsi="Arial" w:cs="Arial"/>
+          <w:b/>
+          <w:bCs/>
+        </w:rPr>
+        <w:t xml:space="preserve">Request </w:t>
+      </w:r>
+      <w:r>
+        <w:rPr>
+          <w:rStyle w:val="tlid-translation"/>
+          <w:rFonts w:ascii="Arial" w:eastAsia="Calibri" w:hAnsi="Arial" w:cs="Arial"/>
+        </w:rPr>
+        <w:t>REST</w:t>
       </w:r>
       <w:bookmarkStart w:id="0" w:name="_GoBack"/>
       <w:bookmarkEnd w:id="0"/>
-      <w:r>
-        <w:rPr>
-          <w:rStyle w:val="tlid-translation"/>
-          <w:rFonts w:ascii="Arial" w:eastAsia="Calibri" w:hAnsi="Arial" w:cs="Arial"/>
-        </w:rPr>
-        <w:t>.</w:t>
+    </w:p>
+    <w:p>
+      <w:pPr>
+        <w:jc w:val="both"/>
+        <w:rPr>
+          <w:rStyle w:val="tlid-translation"/>
+          <w:rFonts w:ascii="Arial" w:eastAsia="Calibri" w:hAnsi="Arial" w:cs="Arial"/>
+          <w:b/>
+          <w:bCs/>
+        </w:rPr>
+      </w:pPr>
+      <w:r>
+        <w:rPr>
+          <w:rStyle w:val="tlid-translation"/>
+          <w:rFonts w:ascii="Arial" w:eastAsia="Calibri" w:hAnsi="Arial" w:cs="Arial"/>
+          <w:b/>
+          <w:bCs/>
+        </w:rPr>
+        <w:t xml:space="preserve">Response </w:t>
+      </w:r>
+      <w:r>
+        <w:rPr>
+          <w:rStyle w:val="tlid-translation"/>
+          <w:rFonts w:ascii="Arial" w:eastAsia="Calibri" w:hAnsi="Arial" w:cs="Arial"/>
+        </w:rPr>
+        <w:t>SOAP</w:t>
+      </w:r>
+    </w:p>
+    <w:p>
+      <w:pPr>
+        <w:jc w:val="both"/>
+        <w:rPr>
+          <w:rStyle w:val="tlid-translation"/>
+          <w:rFonts w:ascii="Arial" w:eastAsia="Calibri" w:hAnsi="Arial" w:cs="Arial"/>
+          <w:b/>
+          <w:bCs/>
+        </w:rPr>
+      </w:pPr>
+      <w:r>
+        <w:rPr>
+          <w:rStyle w:val="tlid-translation"/>
+          <w:rFonts w:ascii="Arial" w:eastAsia="Calibri" w:hAnsi="Arial" w:cs="Arial"/>
+          <w:b/>
+          <w:bCs/>
+        </w:rPr>
+        <w:t>Pendiente</w:t>
+      </w:r>
+    </w:p>
+    <w:p>
+      <w:pPr>
+        <w:jc w:val="both"/>
+        <w:rPr>
+          <w:rStyle w:val="tlid-translation"/>
+          <w:rFonts w:ascii="Arial" w:eastAsia="Calibri" w:hAnsi="Arial" w:cs="Arial"/>
+          <w:b/>
+          <w:bCs/>
+        </w:rPr>
+      </w:pPr>
+      <w:r>
+        <w:rPr>
+          <w:rStyle w:val="tlid-translation"/>
+          <w:rFonts w:ascii="Arial" w:eastAsia="Calibri" w:hAnsi="Arial" w:cs="Arial"/>
+          <w:b/>
+          <w:bCs/>
+        </w:rPr>
+        <w:t xml:space="preserve">--- REST JOSE </w:t>
+      </w:r>
+    </w:p>
+    <w:p>
+      <w:pPr>
+        <w:jc w:val="both"/>
+        <w:rPr>
+          <w:rStyle w:val="tlid-translation"/>
+          <w:rFonts w:ascii="Arial" w:eastAsia="Calibri" w:hAnsi="Arial" w:cs="Arial"/>
+          <w:b/>
+          <w:bCs/>
+          <w:lang w:val="en-US"/>
+        </w:rPr>
+      </w:pPr>
+      <w:r>
+        <w:rPr>
+          <w:rStyle w:val="tlid-translation"/>
+          <w:rFonts w:ascii="Arial" w:eastAsia="Calibri" w:hAnsi="Arial" w:cs="Arial"/>
+          <w:b/>
+          <w:bCs/>
+          <w:lang w:val="en-US"/>
+        </w:rPr>
+        <w:t>Creating and verifying a JWS</w:t>
+      </w:r>
+    </w:p>
+    <w:p>
+      <w:pPr>
+        <w:jc w:val="both"/>
+        <w:rPr>
+          <w:rStyle w:val="tlid-translation"/>
+          <w:rFonts w:ascii="Arial" w:eastAsia="Calibri" w:hAnsi="Arial" w:cs="Arial"/>
+        </w:rPr>
+      </w:pPr>
+      <w:r>
+        <w:rPr>
+          <w:rStyle w:val="tlid-translation"/>
+          <w:rFonts w:ascii="Arial" w:eastAsia="Calibri" w:hAnsi="Arial" w:cs="Arial"/>
+        </w:rPr>
+        <w:t>Cifrado de mensaje WS-Security utilizando el certificado público. Se</w:t>
       </w:r>
       <w:r>
         <w:rPr>
@@ -2677,23 +2817,7 @@
           <w:rStyle w:val="tlid-translation"/>
           <w:rFonts w:ascii="Arial" w:eastAsia="Calibri" w:hAnsi="Arial" w:cs="Arial"/>
         </w:rPr>
-        <w:t>Validación de firma digital utilizando el certificado público.</w:t>
-      </w:r>
-    </w:p>
-    <w:p>
-      <w:pPr>
-        <w:jc w:val="both"/>
-        <w:rPr>
-          <w:rStyle w:val="tlid-translation"/>
-          <w:rFonts w:ascii="Arial" w:eastAsia="Calibri" w:hAnsi="Arial" w:cs="Arial"/>
-        </w:rPr>
-      </w:pPr>
-      <w:r>
-        <w:rPr>
-          <w:rStyle w:val="tlid-translation"/>
-          <w:rFonts w:ascii="Arial" w:eastAsia="Calibri" w:hAnsi="Arial" w:cs="Arial"/>
-        </w:rPr>
-        <w:t>Cifrado de mensaje WS-Security utilizando el certificado público. Se</w:t>
+        <w:t>utilizará el algoritmo AES256-CBC para el cifrado, referencia de token</w:t>
       </w:r>
       <w:r>
         <w:rPr>
@@ -2707,7 +2831,7 @@
           <w:rStyle w:val="tlid-translation"/>
           <w:rFonts w:ascii="Arial" w:eastAsia="Calibri" w:hAnsi="Arial" w:cs="Arial"/>
         </w:rPr>
-        <w:t>utilizará el algoritmo AES256-CBC para el cifrado, referencia de token</w:t>
+        <w:t>X509SubjectKeyIdentifier, algoritmo para transportar la llave RSA-PKCS1, tipo de llave</w:t>
       </w:r>
       <w:r>
         <w:rPr>
@@ -2721,7 +2845,41 @@
           <w:rStyle w:val="tlid-translation"/>
           <w:rFonts w:ascii="Arial" w:eastAsia="Calibri" w:hAnsi="Arial" w:cs="Arial"/>
         </w:rPr>
-        <w:t>X509SubjectKeyIdentifier, algoritmo para transportar la llave RSA-PKCS1, tipo de llave</w:t>
+        <w:t>de cifrado: llave efímera transportada por algoritmo asimétrico. Se cifrará Body con el certificado público.</w:t>
+      </w:r>
+    </w:p>
+    <w:p>
+      <w:pPr>
+        <w:jc w:val="both"/>
+        <w:rPr>
+          <w:rStyle w:val="tlid-translation"/>
+          <w:rFonts w:ascii="Arial" w:eastAsia="Calibri" w:hAnsi="Arial" w:cs="Arial"/>
+        </w:rPr>
+      </w:pPr>
+    </w:p>
+    <w:p>
+      <w:pPr>
+        <w:jc w:val="both"/>
+        <w:rPr>
+          <w:rStyle w:val="tlid-translation"/>
+          <w:rFonts w:ascii="Arial" w:eastAsia="Calibri" w:hAnsi="Arial" w:cs="Arial"/>
+        </w:rPr>
+      </w:pPr>
+    </w:p>
+    <w:p>
+      <w:pPr>
+        <w:jc w:val="both"/>
+        <w:rPr>
+          <w:rStyle w:val="tlid-translation"/>
+          <w:rFonts w:ascii="Arial" w:eastAsia="Calibri" w:hAnsi="Arial" w:cs="Arial"/>
+        </w:rPr>
+      </w:pPr>
+      <w:r>
+        <w:rPr>
+          <w:rStyle w:val="tlid-translation"/>
+          <w:rFonts w:ascii="Arial" w:eastAsia="Calibri" w:hAnsi="Arial" w:cs="Arial"/>
+        </w:rPr>
+        <w:t>Descifrado de mensaje con WS-Security, utilizando la llave privada.</w:t>
       </w:r>
       <w:r>
         <w:rPr>
@@ -2735,17 +2893,8 @@
           <w:rStyle w:val="tlid-translation"/>
           <w:rFonts w:ascii="Arial" w:eastAsia="Calibri" w:hAnsi="Arial" w:cs="Arial"/>
         </w:rPr>
-        <w:t>de cifrado: llave efímera transportada por algoritmo asimétrico. Se cifrará Body con el certificado público.</w:t>
-      </w:r>
-    </w:p>
-    <w:p>
-      <w:pPr>
-        <w:jc w:val="both"/>
-        <w:rPr>
-          <w:rStyle w:val="tlid-translation"/>
-          <w:rFonts w:ascii="Arial" w:eastAsia="Calibri" w:hAnsi="Arial" w:cs="Arial"/>
-        </w:rPr>
-      </w:pPr>
+        <w:t>Validación de firma digital utilizando el certificado público</w:t>
+      </w:r>
     </w:p>
     <w:p>
       <w:pPr>

</xml_diff>